<commit_message>
All parallel methods are made
</commit_message>
<xml_diff>
--- a/КорнеенкоЕВ_лаб15-16.docx
+++ b/КорнеенкоЕВ_лаб15-16.docx
@@ -393,7 +393,17 @@
       </w:pPr>
       <w:r>
         <w:rPr/>
-        <w:t>Для реализации параллельных вычислений я выбрал те алгоритмы (методы), которые одинаково действуют сразу на несколько элементов матриц. Этими алгоритмами стали сравнение, сложение, вычитание и умножение матриц. В этот список не попало вычисление дискриминанта, так как в моём алгоритме внедрение параллельных потоков помешает последовательному сравнению и перестановке строк. Для того, чтобы грамотно использовать ресурсы компьютера, я решил, что каждый поток будет работать со своим определённым числом строк матрицы.</w:t>
+        <w:t>Для реализации параллельных вычислений я выбрал те алгоритмы (методы), которые одинаково действуют сразу на несколько элементов матриц. Этими алгоритмами стали</w:t>
+      </w:r>
+      <w:r>
+        <w:rPr>
+          <w:lang w:val="ru-RU"/>
+        </w:rPr>
+        <w:t xml:space="preserve"> </w:t>
+      </w:r>
+      <w:r>
+        <w:rPr/>
+        <w:t>сложение, вычитание и умножение матриц. В этот список не попало вычисление дискриминанта, так как в моём алгоритме внедрение параллельных потоков помешает последовательному сравнению и перестановке строк. Для того, чтобы грамотно использовать ресурсы компьютера, я решил, что каждый поток будет работать со своим определённым числом строк матрицы.</w:t>
       </w:r>
     </w:p>
     <w:p>

</xml_diff>